<commit_message>
edited operation manual and added PDF versions
</commit_message>
<xml_diff>
--- a/Manual and video/Operation Manual.docx
+++ b/Manual and video/Operation Manual.docx
@@ -1,6 +1,6 @@
 
 <file path=word/document.xml><?xml version="1.0" encoding="utf-8"?>
-<w:document xmlns:wpc="http://schemas.microsoft.com/office/word/2010/wordprocessingCanvas" xmlns:cx="http://schemas.microsoft.com/office/drawing/2014/chartex" xmlns:cx1="http://schemas.microsoft.com/office/drawing/2015/9/8/chartex" xmlns:cx2="http://schemas.microsoft.com/office/drawing/2015/10/21/chartex" xmlns:cx3="http://schemas.microsoft.com/office/drawing/2016/5/9/chartex" xmlns:cx4="http://schemas.microsoft.com/office/drawing/2016/5/10/chartex" xmlns:cx5="http://schemas.microsoft.com/office/drawing/2016/5/11/chartex" xmlns:cx6="http://schemas.microsoft.com/office/drawing/2016/5/12/chartex" xmlns:cx7="http://schemas.microsoft.com/office/drawing/2016/5/13/chartex" xmlns:cx8="http://schemas.microsoft.com/office/drawing/2016/5/14/chartex" xmlns:mc="http://schemas.openxmlformats.org/markup-compatibility/2006" xmlns:aink="http://schemas.microsoft.com/office/drawing/2016/ink" xmlns:am3d="http://schemas.microsoft.com/office/drawing/2017/model3d" xmlns:o="urn:schemas-microsoft-com:office:office" xmlns:r="http://schemas.openxmlformats.org/officeDocument/2006/relationships" xmlns:m="http://schemas.openxmlformats.org/officeDocument/2006/math" xmlns:v="urn:schemas-microsoft-com:vml" xmlns:wp14="http://schemas.microsoft.com/office/word/2010/wordprocessingDrawing" xmlns:wp="http://schemas.openxmlformats.org/drawingml/2006/wordprocessingDrawing" xmlns:w10="urn:schemas-microsoft-com:office:word" xmlns:w="http://schemas.openxmlformats.org/wordprocessingml/2006/main" xmlns:w14="http://schemas.microsoft.com/office/word/2010/wordml" xmlns:w15="http://schemas.microsoft.com/office/word/2012/wordml" xmlns:w16se="http://schemas.microsoft.com/office/word/2015/wordml/symex" xmlns:wpg="http://schemas.microsoft.com/office/word/2010/wordprocessingGroup" xmlns:wpi="http://schemas.microsoft.com/office/word/2010/wordprocessingInk" xmlns:wne="http://schemas.microsoft.com/office/word/2006/wordml" xmlns:wps="http://schemas.microsoft.com/office/word/2010/wordprocessingShape" mc:Ignorable="w14 w15 w16se wp14">
+<w:document xmlns:wpc="http://schemas.microsoft.com/office/word/2010/wordprocessingCanvas" xmlns:mo="http://schemas.microsoft.com/office/mac/office/2008/main" xmlns:mc="http://schemas.openxmlformats.org/markup-compatibility/2006" xmlns:mv="urn:schemas-microsoft-com:mac:vml" xmlns:o="urn:schemas-microsoft-com:office:office" xmlns:r="http://schemas.openxmlformats.org/officeDocument/2006/relationships" xmlns:m="http://schemas.openxmlformats.org/officeDocument/2006/math" xmlns:v="urn:schemas-microsoft-com:vml" xmlns:wp14="http://schemas.microsoft.com/office/word/2010/wordprocessingDrawing" xmlns:wp="http://schemas.openxmlformats.org/drawingml/2006/wordprocessingDrawing" xmlns:w10="urn:schemas-microsoft-com:office:word" xmlns:w="http://schemas.openxmlformats.org/wordprocessingml/2006/main" xmlns:w14="http://schemas.microsoft.com/office/word/2010/wordml" xmlns:w15="http://schemas.microsoft.com/office/word/2012/wordml" xmlns:wpg="http://schemas.microsoft.com/office/word/2010/wordprocessingGroup" xmlns:wpi="http://schemas.microsoft.com/office/word/2010/wordprocessingInk" xmlns:wne="http://schemas.microsoft.com/office/word/2006/wordml" xmlns:wps="http://schemas.microsoft.com/office/word/2010/wordprocessingShape" mc:Ignorable="w14 w15 wp14">
   <w:body>
     <w:p>
       <w:r>
@@ -516,16 +516,25 @@
         <w:t>DynamoDB for data storage and Lambda for data processing.</w:t>
       </w:r>
       <w:r>
-        <w:t xml:space="preserve"> AWS IoT receives data from the MakeSense1 nodes, </w:t>
-      </w:r>
-      <w:r>
-        <w:t>which</w:t>
-      </w:r>
-      <w:r>
-        <w:t xml:space="preserve"> triggers a Lambda function which writes the data into </w:t>
-      </w:r>
-      <w:r>
-        <w:t>DynamoDB for storage, as well as computes a new risk factor for the node.</w:t>
+        <w:t xml:space="preserve"> AWS IoT receives </w:t>
+      </w:r>
+      <w:r>
+        <w:t xml:space="preserve">data from the MakeSense1 nodes that </w:t>
+      </w:r>
+      <w:r>
+        <w:t xml:space="preserve">triggers a Lambda function which writes the data into </w:t>
+      </w:r>
+      <w:r>
+        <w:t xml:space="preserve">DynamoDB for storage and </w:t>
+      </w:r>
+      <w:r>
+        <w:t>co</w:t>
+      </w:r>
+      <w:r>
+        <w:t>mputes a new risk factor for that particular</w:t>
+      </w:r>
+      <w:r>
+        <w:t xml:space="preserve"> node.</w:t>
       </w:r>
       <w:r>
         <w:t xml:space="preserve"> </w:t>
@@ -546,12 +555,40 @@
         <w:t xml:space="preserve"> </w:t>
       </w:r>
       <w:r>
-        <w:t>roll, pitch, rain and soil.</w:t>
-      </w:r>
-    </w:p>
+        <w:t xml:space="preserve">roll and </w:t>
+      </w:r>
+      <w:r>
+        <w:t>pitch</w:t>
+      </w:r>
+      <w:r>
+        <w:t xml:space="preserve"> of the entire node as well as</w:t>
+      </w:r>
+      <w:r>
+        <w:t xml:space="preserve"> rain</w:t>
+      </w:r>
+      <w:r>
+        <w:t>fall</w:t>
+      </w:r>
+      <w:r>
+        <w:t xml:space="preserve"> and soil</w:t>
+      </w:r>
+      <w:r>
+        <w:t xml:space="preserve"> moisture</w:t>
+      </w:r>
+      <w:r>
+        <w:t>.</w:t>
+      </w:r>
+    </w:p>
+    <w:p/>
     <w:p>
       <m:oMathPara>
         <m:oMath>
+          <m:r>
+            <w:rPr>
+              <w:rFonts w:ascii="Cambria Math" w:hAnsi="Cambria Math"/>
+            </w:rPr>
+            <m:t>R=</m:t>
+          </m:r>
           <m:f>
             <m:fPr>
               <m:ctrlPr>
@@ -738,7 +775,6 @@
     <w:p/>
     <w:p>
       <w:r>
-        <w:lastRenderedPageBreak/>
         <w:t>The Visualization Subsystem is written in pure HTML/CSS/JavaScript, and can be hosted on any static webpage host, such as Amazon S3</w:t>
       </w:r>
       <w:r>
@@ -834,7 +870,7 @@
           <w:szCs w:val="22"/>
           <w:lang w:eastAsia="zh-CN"/>
         </w:rPr>
-        <w:t xml:space="preserve">a SPEEEduino you can use a </w:t>
+        <w:t>a SPEEEduino you can use a</w:t>
       </w:r>
       <w:r>
         <w:rPr>
@@ -844,7 +880,7 @@
           <w:szCs w:val="22"/>
           <w:lang w:eastAsia="zh-CN"/>
         </w:rPr>
-        <w:t>Arduino</w:t>
+        <w:t>n</w:t>
       </w:r>
       <w:r>
         <w:rPr>
@@ -864,6 +900,26 @@
           <w:szCs w:val="22"/>
           <w:lang w:eastAsia="zh-CN"/>
         </w:rPr>
+        <w:t>Arduino</w:t>
+      </w:r>
+      <w:r>
+        <w:rPr>
+          <w:rFonts w:eastAsia="DengXian" w:hint="eastAsia"/>
+          <w:color w:val="7F7F7F" w:themeColor="text1" w:themeTint="80"/>
+          <w:sz w:val="22"/>
+          <w:szCs w:val="22"/>
+          <w:lang w:eastAsia="zh-CN"/>
+        </w:rPr>
+        <w:t xml:space="preserve"> </w:t>
+      </w:r>
+      <w:r>
+        <w:rPr>
+          <w:rFonts w:eastAsia="DengXian"/>
+          <w:color w:val="7F7F7F" w:themeColor="text1" w:themeTint="80"/>
+          <w:sz w:val="22"/>
+          <w:szCs w:val="22"/>
+          <w:lang w:eastAsia="zh-CN"/>
+        </w:rPr>
         <w:t>Uno</w:t>
       </w:r>
       <w:r>
@@ -982,6 +1038,9 @@
       </w:r>
       <w:r>
         <w:t xml:space="preserve"> socket.</w:t>
+      </w:r>
+      <w:r>
+        <w:t xml:space="preserve"> </w:t>
       </w:r>
     </w:p>
     <w:p>
@@ -1060,6 +1119,10 @@
         <w:t xml:space="preserve"> </w:t>
       </w:r>
       <w:r>
+        <w:rPr>
+          <w:b/>
+          <w:i/>
+        </w:rPr>
         <w:t>Arduino_Side.ino</w:t>
       </w:r>
       <w:r>
@@ -2183,13 +2246,7 @@
         <w:t>write_timestamp_calculate_risk.py</w:t>
       </w:r>
       <w:r>
-        <w:t xml:space="preserve"> </w:t>
-      </w:r>
-      <w:r>
-        <w:t xml:space="preserve"> </w:t>
-      </w:r>
-      <w:r>
-        <w:t>into the Lambda function code area.</w:t>
+        <w:t xml:space="preserve"> into the Lambda function code area.</w:t>
       </w:r>
     </w:p>
     <w:p>
@@ -2467,12 +2524,13 @@
       <w:r>
         <w:rPr>
           <w:noProof/>
+          <w:lang w:val="en-GB" w:eastAsia="zh-CN"/>
         </w:rPr>
         <w:lastRenderedPageBreak/>
         <w:drawing>
-          <wp:inline distT="0" distB="0" distL="0" distR="0" wp14:anchorId="515F2AB3" wp14:editId="40B505E6">
-            <wp:extent cx="5400040" cy="2811780"/>
-            <wp:effectExtent l="0" t="0" r="0" b="7620"/>
+          <wp:inline distT="0" distB="0" distL="0" distR="0" wp14:anchorId="515F2AB3" wp14:editId="53169334">
+            <wp:extent cx="5400040" cy="2700020"/>
+            <wp:effectExtent l="0" t="0" r="10160" b="0"/>
             <wp:docPr id="16" name="Picture 16"/>
             <wp:cNvGraphicFramePr>
               <a:graphicFrameLocks xmlns:a="http://schemas.openxmlformats.org/drawingml/2006/main" noChangeAspect="1"/>
@@ -2484,20 +2542,27 @@
                     <pic:cNvPr id="1" name=""/>
                     <pic:cNvPicPr/>
                   </pic:nvPicPr>
-                  <pic:blipFill>
+                  <pic:blipFill rotWithShape="1">
                     <a:blip r:embed="rId19"/>
-                    <a:stretch>
-                      <a:fillRect/>
-                    </a:stretch>
+                    <a:srcRect t="3975"/>
+                    <a:stretch/>
                   </pic:blipFill>
-                  <pic:spPr>
+                  <pic:spPr bwMode="auto">
                     <a:xfrm>
                       <a:off x="0" y="0"/>
-                      <a:ext cx="5400040" cy="2811780"/>
+                      <a:ext cx="5400040" cy="2700020"/>
                     </a:xfrm>
                     <a:prstGeom prst="rect">
                       <a:avLst/>
                     </a:prstGeom>
+                    <a:ln>
+                      <a:noFill/>
+                    </a:ln>
+                    <a:extLst>
+                      <a:ext uri="{53640926-AAD7-44D8-BBD7-CCE9431645EC}">
+                        <a14:shadowObscured xmlns:a14="http://schemas.microsoft.com/office/drawing/2010/main"/>
+                      </a:ext>
+                    </a:extLst>
                   </pic:spPr>
                 </pic:pic>
               </a:graphicData>
@@ -2510,9 +2575,20 @@
       <w:pPr>
         <w:jc w:val="center"/>
       </w:pPr>
+    </w:p>
+    <w:p>
+      <w:pPr>
+        <w:jc w:val="center"/>
+      </w:pPr>
+    </w:p>
+    <w:p>
+      <w:pPr>
+        <w:jc w:val="center"/>
+      </w:pPr>
       <w:r>
         <w:rPr>
           <w:noProof/>
+          <w:lang w:val="en-GB" w:eastAsia="zh-CN"/>
         </w:rPr>
         <w:drawing>
           <wp:inline distT="0" distB="0" distL="0" distR="0" wp14:anchorId="6352B99D" wp14:editId="77A7A322">
@@ -2555,6 +2631,11 @@
       </w:r>
     </w:p>
     <w:p>
+      <w:pPr>
+        <w:jc w:val="center"/>
+      </w:pPr>
+    </w:p>
+    <w:p>
       <w:r>
         <w:t xml:space="preserve">Next go to </w:t>
       </w:r>
@@ -2567,7 +2648,13 @@
     </w:p>
     <w:p>
       <w:r>
-        <w:t xml:space="preserve">Select Topics and create a new topic call </w:t>
+        <w:t>Select Topics and create a new topic call</w:t>
+      </w:r>
+      <w:r>
+        <w:t>ed</w:t>
+      </w:r>
+      <w:r>
+        <w:t xml:space="preserve"> </w:t>
       </w:r>
       <w:r>
         <w:t>“</w:t>
@@ -2586,6 +2673,7 @@
       <w:r>
         <w:rPr>
           <w:noProof/>
+          <w:lang w:val="en-GB" w:eastAsia="zh-CN"/>
         </w:rPr>
         <w:drawing>
           <wp:inline distT="0" distB="0" distL="0" distR="0" wp14:anchorId="5F2AC6E6" wp14:editId="071D4BB0">
@@ -2644,6 +2732,7 @@
         <w:t xml:space="preserve"> </w:t>
       </w:r>
       <w:r>
+        <w:lastRenderedPageBreak/>
         <w:t>choose SMS and enter your phone number.</w:t>
       </w:r>
     </w:p>
@@ -2653,7 +2742,6 @@
         <w:pStyle w:val="Heading2"/>
       </w:pPr>
       <w:r>
-        <w:lastRenderedPageBreak/>
         <w:t>Visualization Subsystem</w:t>
       </w:r>
     </w:p>
@@ -2817,27 +2905,6 @@
       </w:r>
       <w:r>
         <w:t>s</w:t>
-      </w:r>
-      <w:r>
-        <w:t xml:space="preserve"> </w:t>
-      </w:r>
-      <w:r>
-        <w:rPr>
-          <mc:AlternateContent>
-            <mc:Choice Requires="w16se"/>
-            <mc:Fallback>
-              <w:rFonts w:ascii="Segoe UI Emoji" w:eastAsia="Segoe UI Emoji" w:hAnsi="Segoe UI Emoji" w:cs="Segoe UI Emoji"/>
-            </mc:Fallback>
-          </mc:AlternateContent>
-        </w:rPr>
-        <mc:AlternateContent>
-          <mc:Choice Requires="w16se">
-            <w16se:symEx w16se:font="Segoe UI Emoji" w16se:char="1F60A"/>
-          </mc:Choice>
-          <mc:Fallback>
-            <w:t>😊</w:t>
-          </mc:Fallback>
-        </mc:AlternateContent>
       </w:r>
       <w:r>
         <w:t>.</w:t>
@@ -2910,39 +2977,98 @@
     <w:p/>
     <w:p/>
     <w:p/>
+    <w:p>
+      <w:pPr>
+        <w:widowControl/>
+        <w:jc w:val="left"/>
+      </w:pPr>
+      <w:r>
+        <w:br w:type="page"/>
+      </w:r>
+    </w:p>
     <w:p/>
+    <w:p>
+      <w:pPr>
+        <w:pStyle w:val="Heading1"/>
+      </w:pPr>
+      <w:r>
+        <w:t xml:space="preserve">Demo </w:t>
+      </w:r>
+      <w:r>
+        <w:t>Instruction</w:t>
+      </w:r>
+      <w:r>
+        <w:t>s</w:t>
+      </w:r>
+      <w:r>
+        <w:t xml:space="preserve"> (</w:t>
+      </w:r>
+      <w:r>
+        <w:t>Without</w:t>
+      </w:r>
+      <w:r>
+        <w:t xml:space="preserve"> actual</w:t>
+      </w:r>
+      <w:r>
+        <w:t xml:space="preserve"> hardware</w:t>
+      </w:r>
+      <w:r>
+        <w:t>)</w:t>
+      </w:r>
+    </w:p>
     <w:p/>
+    <w:p>
+      <w:r>
+        <w:t>If you want to test out the Cloud and Visualization systems without building the actual hardware, follow the instructions below:</w:t>
+      </w:r>
+      <w:bookmarkStart w:id="0" w:name="_GoBack"/>
+      <w:bookmarkEnd w:id="0"/>
+    </w:p>
     <w:p/>
-    <w:p/>
-    <w:p/>
-    <w:p/>
-    <w:p>
-      <w:pPr>
-        <w:pStyle w:val="Heading1"/>
-      </w:pPr>
-      <w:r>
-        <w:t xml:space="preserve">Demo </w:t>
-      </w:r>
-      <w:r>
-        <w:t>Instruction (</w:t>
-      </w:r>
-      <w:r>
-        <w:t>Without hardware</w:t>
-      </w:r>
-      <w:r>
-        <w:t>)</w:t>
-      </w:r>
-    </w:p>
-    <w:p/>
-    <w:p>
-      <w:r>
-        <w:t>1)</w:t>
-      </w:r>
-      <w:r>
+    <w:p>
+      <w:pPr>
+        <w:pStyle w:val="ListParagraph"/>
+        <w:numPr>
+          <w:ilvl w:val="0"/>
+          <w:numId w:val="15"/>
+        </w:numPr>
+        <w:jc w:val="left"/>
+      </w:pPr>
+      <w:r>
+        <w:t>Fire up the Visualization subsystem by opening</w:t>
+      </w:r>
+      <w:r>
+        <w:t xml:space="preserve"> the </w:t>
+      </w:r>
+      <w:r>
+        <w:rPr>
+          <w:rFonts w:ascii="Consolas" w:hAnsi="Consolas"/>
+        </w:rPr>
+        <w:t>index.html</w:t>
+      </w:r>
+      <w:r>
+        <w:rPr>
+          <w:rFonts w:ascii="Consolas" w:hAnsi="Consolas"/>
+        </w:rPr>
         <w:t xml:space="preserve"> </w:t>
       </w:r>
       <w:r>
-        <w:t xml:space="preserve">Open the index.html in D3 folder under </w:t>
+        <w:t xml:space="preserve">file </w:t>
+      </w:r>
+      <w:r>
+        <w:t>in</w:t>
+      </w:r>
+      <w:r>
+        <w:t xml:space="preserve"> the</w:t>
+      </w:r>
+      <w:r>
+        <w:t xml:space="preserve"> D3 folder under</w:t>
+      </w:r>
+      <w:r>
+        <w:t xml:space="preserve"> our</w:t>
+      </w:r>
+      <w:r>
+        <w:t xml:space="preserve"> </w:t>
       </w:r>
       <w:r>
         <w:t>GitHub</w:t>
@@ -2955,71 +3081,141 @@
       </w:r>
     </w:p>
     <w:p>
-      <w:r>
-        <w:t>2)</w:t>
+      <w:pPr>
+        <w:pStyle w:val="ListParagraph"/>
+        <w:numPr>
+          <w:ilvl w:val="0"/>
+          <w:numId w:val="15"/>
+        </w:numPr>
+        <w:jc w:val="left"/>
+      </w:pPr>
+      <w:r>
+        <w:t>Open the</w:t>
+      </w:r>
+      <w:r>
+        <w:t xml:space="preserve"> AWS Io</w:t>
+      </w:r>
+      <w:r>
+        <w:t>T MQTT</w:t>
+      </w:r>
+      <w:r>
+        <w:t xml:space="preserve"> client</w:t>
       </w:r>
       <w:r>
         <w:t xml:space="preserve"> </w:t>
       </w:r>
       <w:r>
-        <w:t xml:space="preserve">Open a AWS IOT MQTT </w:t>
-      </w:r>
-      <w:r>
         <w:t>(you</w:t>
       </w:r>
       <w:r>
-        <w:t xml:space="preserve"> must set up your own aws IOT or using my AWS Setup, to use my AWS Set</w:t>
-      </w:r>
-      <w:r>
-        <w:t>up</w:t>
+        <w:t xml:space="preserve"> must set up your own </w:t>
+      </w:r>
+      <w:r>
+        <w:t>AWS</w:t>
+      </w:r>
+      <w:r>
+        <w:t xml:space="preserve"> I</w:t>
+      </w:r>
+      <w:r>
+        <w:t>o</w:t>
+      </w:r>
+      <w:r>
+        <w:t xml:space="preserve">T </w:t>
+      </w:r>
+      <w:r>
+        <w:t xml:space="preserve">account, if you are </w:t>
+      </w:r>
+      <w:r>
+        <w:t xml:space="preserve">using </w:t>
+      </w:r>
+      <w:r>
+        <w:t>our</w:t>
+      </w:r>
+      <w:r>
+        <w:t xml:space="preserve"> AWS Setup, </w:t>
+      </w:r>
+      <w:r>
+        <w:t xml:space="preserve">please use </w:t>
+      </w:r>
+      <w:r>
+        <w:t>our</w:t>
+      </w:r>
+      <w:r>
+        <w:t xml:space="preserve"> </w:t>
       </w:r>
       <w:r>
         <w:rPr>
           <w:rFonts w:eastAsia="DengXian"/>
           <w:lang w:eastAsia="zh-CN"/>
         </w:rPr>
-        <w:t xml:space="preserve"> the Makesense1 key in the Zip file</w:t>
-      </w:r>
-      <w:r>
-        <w:t>)</w:t>
-      </w:r>
-      <w:r>
-        <w:t>.</w:t>
-      </w:r>
-    </w:p>
-    <w:p>
-      <w:r>
-        <w:t>3)</w:t>
-      </w:r>
-      <w:r>
-        <w:t xml:space="preserve"> </w:t>
-      </w:r>
-      <w:r>
-        <w:t>Copy the sensor data in D3 folder under GitHub repository.</w:t>
-      </w:r>
-    </w:p>
-    <w:p>
-      <w:pPr>
-        <w:rPr>
-          <w:rFonts w:eastAsia="DengXian"/>
-          <w:lang w:val="en-SG" w:eastAsia="zh-CN"/>
-        </w:rPr>
-      </w:pPr>
-      <w:r>
-        <w:t>4</w:t>
+        <w:t>private</w:t>
       </w:r>
       <w:r>
         <w:rPr>
           <w:rFonts w:eastAsia="DengXian"/>
           <w:lang w:eastAsia="zh-CN"/>
         </w:rPr>
-        <w:t xml:space="preserve">) </w:t>
-      </w:r>
-      <w:r>
+        <w:t xml:space="preserve"> key in the Zip file</w:t>
+      </w:r>
+      <w:r>
+        <w:t>)</w:t>
+      </w:r>
+      <w:r>
+        <w:t>.</w:t>
+      </w:r>
+    </w:p>
+    <w:p>
+      <w:pPr>
+        <w:pStyle w:val="ListParagraph"/>
+        <w:numPr>
+          <w:ilvl w:val="0"/>
+          <w:numId w:val="15"/>
+        </w:numPr>
+        <w:jc w:val="left"/>
+      </w:pPr>
+      <w:r>
+        <w:t xml:space="preserve">Copy the </w:t>
+      </w:r>
+      <w:r>
+        <w:t xml:space="preserve">sample </w:t>
+      </w:r>
+      <w:r>
+        <w:t>sensor data in D3 folder under GitHub repository</w:t>
+      </w:r>
+      <w:r>
+        <w:t xml:space="preserve"> to the input field of the MQTT client</w:t>
+      </w:r>
+      <w:r>
+        <w:t xml:space="preserve"> (and tweak th</w:t>
+      </w:r>
+      <w:r>
+        <w:t>e values to vary the risk factor output</w:t>
+      </w:r>
+      <w:r>
+        <w:t>)</w:t>
+      </w:r>
+      <w:r>
+        <w:t>.</w:t>
+      </w:r>
+    </w:p>
+    <w:p>
+      <w:pPr>
+        <w:pStyle w:val="ListParagraph"/>
+        <w:numPr>
+          <w:ilvl w:val="0"/>
+          <w:numId w:val="15"/>
+        </w:numPr>
+        <w:jc w:val="left"/>
         <w:rPr>
           <w:rFonts w:eastAsia="DengXian"/>
           <w:lang w:val="en-SG" w:eastAsia="zh-CN"/>
         </w:rPr>
+      </w:pPr>
+      <w:r>
+        <w:rPr>
+          <w:rFonts w:eastAsia="DengXian"/>
+          <w:lang w:val="en-SG" w:eastAsia="zh-CN"/>
+        </w:rPr>
         <w:t xml:space="preserve">Publish the sensor data to </w:t>
       </w:r>
       <w:r>
@@ -3034,52 +3230,69 @@
           <w:rFonts w:eastAsia="DengXian"/>
           <w:lang w:val="en-SG" w:eastAsia="zh-CN"/>
         </w:rPr>
-        <w:t xml:space="preserve"> IOT Topic </w:t>
-      </w:r>
-    </w:p>
-    <w:p>
-      <w:pPr>
+        <w:t xml:space="preserve"> AWS Io</w:t>
+      </w:r>
+      <w:r>
         <w:rPr>
           <w:rFonts w:eastAsia="DengXian"/>
           <w:lang w:val="en-SG" w:eastAsia="zh-CN"/>
         </w:rPr>
-      </w:pPr>
+        <w:t>T t</w:t>
+      </w:r>
       <w:r>
         <w:rPr>
           <w:rFonts w:eastAsia="DengXian"/>
           <w:lang w:val="en-SG" w:eastAsia="zh-CN"/>
         </w:rPr>
-        <w:t>($aws/things/MakeSense1/shadow/update)</w:t>
-      </w:r>
-    </w:p>
-    <w:p>
-      <w:pPr>
+        <w:t xml:space="preserve">opic </w:t>
+      </w:r>
+      <w:r>
         <w:rPr>
           <w:rFonts w:eastAsia="DengXian"/>
           <w:lang w:val="en-SG" w:eastAsia="zh-CN"/>
         </w:rPr>
-      </w:pPr>
+        <w:t>(</w:t>
+      </w:r>
       <w:r>
         <w:rPr>
           <w:rFonts w:eastAsia="DengXian"/>
           <w:lang w:val="en-SG" w:eastAsia="zh-CN"/>
         </w:rPr>
-        <w:t>5)</w:t>
+        <w:t xml:space="preserve">in our case, it is </w:t>
+      </w:r>
+      <w:r>
+        <w:rPr>
+          <w:rFonts w:ascii="Consolas" w:eastAsia="DengXian" w:hAnsi="Consolas"/>
+          <w:lang w:val="en-SG" w:eastAsia="zh-CN"/>
+        </w:rPr>
+        <w:t>$aws/things/MakeSense1/shadow/update</w:t>
       </w:r>
       <w:r>
         <w:rPr>
           <w:rFonts w:eastAsia="DengXian"/>
           <w:lang w:val="en-SG" w:eastAsia="zh-CN"/>
         </w:rPr>
-        <w:t xml:space="preserve"> </w:t>
-      </w:r>
-      <w:bookmarkStart w:id="0" w:name="_GoBack"/>
-      <w:bookmarkEnd w:id="0"/>
-      <w:r>
+        <w:t>)</w:t>
+      </w:r>
+    </w:p>
+    <w:p>
+      <w:pPr>
+        <w:pStyle w:val="ListParagraph"/>
+        <w:numPr>
+          <w:ilvl w:val="0"/>
+          <w:numId w:val="15"/>
+        </w:numPr>
+        <w:jc w:val="left"/>
         <w:rPr>
           <w:rFonts w:eastAsia="DengXian"/>
           <w:lang w:val="en-SG" w:eastAsia="zh-CN"/>
         </w:rPr>
+      </w:pPr>
+      <w:r>
+        <w:rPr>
+          <w:rFonts w:eastAsia="DengXian"/>
+          <w:lang w:val="en-SG" w:eastAsia="zh-CN"/>
+        </w:rPr>
         <w:t xml:space="preserve">Enjoy </w:t>
       </w:r>
       <w:r>
@@ -3087,42 +3300,7 @@
           <w:rFonts w:eastAsia="DengXian"/>
           <w:lang w:val="en-SG" w:eastAsia="zh-CN"/>
         </w:rPr>
-        <w:t>the</w:t>
-      </w:r>
-      <w:r>
-        <w:rPr>
-          <w:rFonts w:eastAsia="DengXian"/>
-          <w:lang w:val="en-SG" w:eastAsia="zh-CN"/>
-        </w:rPr>
-        <w:t xml:space="preserve"> App and have fun </w:t>
-      </w:r>
-      <w:r>
-        <w:rPr>
-          <mc:AlternateContent>
-            <mc:Choice Requires="w16se">
-              <w:rFonts w:eastAsia="DengXian"/>
-            </mc:Choice>
-            <mc:Fallback>
-              <w:rFonts w:ascii="Segoe UI Emoji" w:eastAsia="Segoe UI Emoji" w:hAnsi="Segoe UI Emoji" w:cs="Segoe UI Emoji"/>
-            </mc:Fallback>
-          </mc:AlternateContent>
-          <w:lang w:val="en-SG" w:eastAsia="zh-CN"/>
-        </w:rPr>
-        <mc:AlternateContent>
-          <mc:Choice Requires="w16se">
-            <w16se:symEx w16se:font="Segoe UI Emoji" w16se:char="1F60A"/>
-          </mc:Choice>
-          <mc:Fallback>
-            <w:t>😊</w:t>
-          </mc:Fallback>
-        </mc:AlternateContent>
-      </w:r>
-      <w:r>
-        <w:rPr>
-          <w:rFonts w:eastAsia="DengXian"/>
-          <w:lang w:val="en-SG" w:eastAsia="zh-CN"/>
-        </w:rPr>
-        <w:t>.</w:t>
+        <w:t>using the MakeSense1!</w:t>
       </w:r>
     </w:p>
     <w:p>
@@ -3136,27 +3314,34 @@
     <w:p>
       <w:pPr>
         <w:rPr>
-          <w:rFonts w:ascii="DengXian" w:eastAsia="DengXian" w:hAnsi="DengXian"/>
-          <w:lang w:val="en-SG" w:eastAsia="zh-CN"/>
-        </w:rPr>
-      </w:pPr>
-      <w:r>
-        <w:rPr>
-          <w:rFonts w:ascii="DengXian" w:eastAsia="DengXian" w:hAnsi="DengXian"/>
+          <w:rFonts w:ascii="Consolas" w:eastAsia="DengXian" w:hAnsi="Consolas"/>
+          <w:lang w:val="en-SG" w:eastAsia="zh-CN"/>
+        </w:rPr>
+      </w:pPr>
+      <w:r>
+        <w:rPr>
+          <w:rFonts w:ascii="Consolas" w:eastAsia="DengXian" w:hAnsi="Consolas"/>
           <w:lang w:val="en-SG" w:eastAsia="zh-CN"/>
         </w:rPr>
         <w:t>//</w:t>
       </w:r>
       <w:r>
         <w:rPr>
-          <w:rFonts w:ascii="DengXian" w:eastAsia="DengXian" w:hAnsi="DengXian"/>
+          <w:rFonts w:ascii="Consolas" w:eastAsia="DengXian" w:hAnsi="Consolas"/>
+          <w:lang w:val="en-SG" w:eastAsia="zh-CN"/>
+        </w:rPr>
+        <w:t xml:space="preserve"> Sample </w:t>
+      </w:r>
+      <w:r>
+        <w:rPr>
+          <w:rFonts w:ascii="Consolas" w:eastAsia="DengXian" w:hAnsi="Consolas"/>
           <w:lang w:val="en-SG" w:eastAsia="zh-CN"/>
         </w:rPr>
         <w:t>Sensor Data</w:t>
       </w:r>
       <w:r>
         <w:rPr>
-          <w:rFonts w:ascii="DengXian" w:eastAsia="DengXian" w:hAnsi="DengXian"/>
+          <w:rFonts w:ascii="Consolas" w:eastAsia="DengXian" w:hAnsi="Consolas"/>
           <w:lang w:val="en-SG" w:eastAsia="zh-CN"/>
         </w:rPr>
         <w:t>:</w:t>
@@ -3165,21 +3350,13 @@
     <w:p>
       <w:pPr>
         <w:rPr>
-          <w:rFonts w:ascii="DengXian" w:eastAsia="DengXian" w:hAnsi="DengXian"/>
-          <w:lang w:val="en-SG" w:eastAsia="zh-CN"/>
-        </w:rPr>
-      </w:pPr>
-    </w:p>
-    <w:p>
-      <w:pPr>
-        <w:rPr>
-          <w:rFonts w:ascii="DengXian" w:eastAsia="DengXian" w:hAnsi="DengXian"/>
-          <w:lang w:val="en-SG" w:eastAsia="zh-CN"/>
-        </w:rPr>
-      </w:pPr>
-      <w:r>
-        <w:rPr>
-          <w:rFonts w:ascii="DengXian" w:eastAsia="DengXian" w:hAnsi="DengXian"/>
+          <w:rFonts w:ascii="Consolas" w:eastAsia="DengXian" w:hAnsi="Consolas"/>
+          <w:lang w:val="en-SG" w:eastAsia="zh-CN"/>
+        </w:rPr>
+      </w:pPr>
+      <w:r>
+        <w:rPr>
+          <w:rFonts w:ascii="Consolas" w:eastAsia="DengXian" w:hAnsi="Consolas"/>
           <w:lang w:val="en-SG" w:eastAsia="zh-CN"/>
         </w:rPr>
         <w:t>{</w:t>
@@ -3188,13 +3365,13 @@
     <w:p>
       <w:pPr>
         <w:rPr>
-          <w:rFonts w:ascii="DengXian" w:eastAsia="DengXian" w:hAnsi="DengXian"/>
-          <w:lang w:val="en-SG" w:eastAsia="zh-CN"/>
-        </w:rPr>
-      </w:pPr>
-      <w:r>
-        <w:rPr>
-          <w:rFonts w:ascii="DengXian" w:eastAsia="DengXian" w:hAnsi="DengXian"/>
+          <w:rFonts w:ascii="Consolas" w:eastAsia="DengXian" w:hAnsi="Consolas"/>
+          <w:lang w:val="en-SG" w:eastAsia="zh-CN"/>
+        </w:rPr>
+      </w:pPr>
+      <w:r>
+        <w:rPr>
+          <w:rFonts w:ascii="Consolas" w:eastAsia="DengXian" w:hAnsi="Consolas"/>
           <w:lang w:val="en-SG" w:eastAsia="zh-CN"/>
         </w:rPr>
         <w:t xml:space="preserve">  "state": {</w:t>
@@ -3203,13 +3380,13 @@
     <w:p>
       <w:pPr>
         <w:rPr>
-          <w:rFonts w:ascii="DengXian" w:eastAsia="DengXian" w:hAnsi="DengXian"/>
-          <w:lang w:val="en-SG" w:eastAsia="zh-CN"/>
-        </w:rPr>
-      </w:pPr>
-      <w:r>
-        <w:rPr>
-          <w:rFonts w:ascii="DengXian" w:eastAsia="DengXian" w:hAnsi="DengXian"/>
+          <w:rFonts w:ascii="Consolas" w:eastAsia="DengXian" w:hAnsi="Consolas"/>
+          <w:lang w:val="en-SG" w:eastAsia="zh-CN"/>
+        </w:rPr>
+      </w:pPr>
+      <w:r>
+        <w:rPr>
+          <w:rFonts w:ascii="Consolas" w:eastAsia="DengXian" w:hAnsi="Consolas"/>
           <w:lang w:val="en-SG" w:eastAsia="zh-CN"/>
         </w:rPr>
         <w:t xml:space="preserve">    "reported": {}</w:t>
@@ -3218,13 +3395,13 @@
     <w:p>
       <w:pPr>
         <w:rPr>
-          <w:rFonts w:ascii="DengXian" w:eastAsia="DengXian" w:hAnsi="DengXian"/>
-          <w:lang w:val="en-SG" w:eastAsia="zh-CN"/>
-        </w:rPr>
-      </w:pPr>
-      <w:r>
-        <w:rPr>
-          <w:rFonts w:ascii="DengXian" w:eastAsia="DengXian" w:hAnsi="DengXian"/>
+          <w:rFonts w:ascii="Consolas" w:eastAsia="DengXian" w:hAnsi="Consolas"/>
+          <w:lang w:val="en-SG" w:eastAsia="zh-CN"/>
+        </w:rPr>
+      </w:pPr>
+      <w:r>
+        <w:rPr>
+          <w:rFonts w:ascii="Consolas" w:eastAsia="DengXian" w:hAnsi="Consolas"/>
           <w:lang w:val="en-SG" w:eastAsia="zh-CN"/>
         </w:rPr>
         <w:t xml:space="preserve">  },</w:t>
@@ -3233,13 +3410,13 @@
     <w:p>
       <w:pPr>
         <w:rPr>
-          <w:rFonts w:ascii="DengXian" w:eastAsia="DengXian" w:hAnsi="DengXian"/>
-          <w:lang w:val="en-SG" w:eastAsia="zh-CN"/>
-        </w:rPr>
-      </w:pPr>
-      <w:r>
-        <w:rPr>
-          <w:rFonts w:ascii="DengXian" w:eastAsia="DengXian" w:hAnsi="DengXian"/>
+          <w:rFonts w:ascii="Consolas" w:eastAsia="DengXian" w:hAnsi="Consolas"/>
+          <w:lang w:val="en-SG" w:eastAsia="zh-CN"/>
+        </w:rPr>
+      </w:pPr>
+      <w:r>
+        <w:rPr>
+          <w:rFonts w:ascii="Consolas" w:eastAsia="DengXian" w:hAnsi="Consolas"/>
           <w:lang w:val="en-SG" w:eastAsia="zh-CN"/>
         </w:rPr>
         <w:t xml:space="preserve">  "entryUUID": "e55bc185-015b-4864-aea4-648f9f05f0de",</w:t>
@@ -3248,13 +3425,13 @@
     <w:p>
       <w:pPr>
         <w:rPr>
-          <w:rFonts w:ascii="DengXian" w:eastAsia="DengXian" w:hAnsi="DengXian"/>
-          <w:lang w:val="en-SG" w:eastAsia="zh-CN"/>
-        </w:rPr>
-      </w:pPr>
-      <w:r>
-        <w:rPr>
-          <w:rFonts w:ascii="DengXian" w:eastAsia="DengXian" w:hAnsi="DengXian"/>
+          <w:rFonts w:ascii="Consolas" w:eastAsia="DengXian" w:hAnsi="Consolas"/>
+          <w:lang w:val="en-SG" w:eastAsia="zh-CN"/>
+        </w:rPr>
+      </w:pPr>
+      <w:r>
+        <w:rPr>
+          <w:rFonts w:ascii="Consolas" w:eastAsia="DengXian" w:hAnsi="Consolas"/>
           <w:lang w:val="en-SG" w:eastAsia="zh-CN"/>
         </w:rPr>
         <w:t xml:space="preserve">  "deviceID": 0,</w:t>
@@ -3263,13 +3440,13 @@
     <w:p>
       <w:pPr>
         <w:rPr>
-          <w:rFonts w:ascii="DengXian" w:eastAsia="DengXian" w:hAnsi="DengXian"/>
-          <w:lang w:val="en-SG" w:eastAsia="zh-CN"/>
-        </w:rPr>
-      </w:pPr>
-      <w:r>
-        <w:rPr>
-          <w:rFonts w:ascii="DengXian" w:eastAsia="DengXian" w:hAnsi="DengXian"/>
+          <w:rFonts w:ascii="Consolas" w:eastAsia="DengXian" w:hAnsi="Consolas"/>
+          <w:lang w:val="en-SG" w:eastAsia="zh-CN"/>
+        </w:rPr>
+      </w:pPr>
+      <w:r>
+        <w:rPr>
+          <w:rFonts w:ascii="Consolas" w:eastAsia="DengXian" w:hAnsi="Consolas"/>
           <w:lang w:val="en-SG" w:eastAsia="zh-CN"/>
         </w:rPr>
         <w:t xml:space="preserve">  "status": 0,</w:t>
@@ -3278,13 +3455,13 @@
     <w:p>
       <w:pPr>
         <w:rPr>
-          <w:rFonts w:ascii="DengXian" w:eastAsia="DengXian" w:hAnsi="DengXian"/>
-          <w:lang w:val="en-SG" w:eastAsia="zh-CN"/>
-        </w:rPr>
-      </w:pPr>
-      <w:r>
-        <w:rPr>
-          <w:rFonts w:ascii="DengXian" w:eastAsia="DengXian" w:hAnsi="DengXian"/>
+          <w:rFonts w:ascii="Consolas" w:eastAsia="DengXian" w:hAnsi="Consolas"/>
+          <w:lang w:val="en-SG" w:eastAsia="zh-CN"/>
+        </w:rPr>
+      </w:pPr>
+      <w:r>
+        <w:rPr>
+          <w:rFonts w:ascii="Consolas" w:eastAsia="DengXian" w:hAnsi="Consolas"/>
           <w:lang w:val="en-SG" w:eastAsia="zh-CN"/>
         </w:rPr>
         <w:t xml:space="preserve">  "soil": 300,</w:t>
@@ -3293,13 +3470,13 @@
     <w:p>
       <w:pPr>
         <w:rPr>
-          <w:rFonts w:ascii="DengXian" w:eastAsia="DengXian" w:hAnsi="DengXian"/>
-          <w:lang w:val="en-SG" w:eastAsia="zh-CN"/>
-        </w:rPr>
-      </w:pPr>
-      <w:r>
-        <w:rPr>
-          <w:rFonts w:ascii="DengXian" w:eastAsia="DengXian" w:hAnsi="DengXian"/>
+          <w:rFonts w:ascii="Consolas" w:eastAsia="DengXian" w:hAnsi="Consolas"/>
+          <w:lang w:val="en-SG" w:eastAsia="zh-CN"/>
+        </w:rPr>
+      </w:pPr>
+      <w:r>
+        <w:rPr>
+          <w:rFonts w:ascii="Consolas" w:eastAsia="DengXian" w:hAnsi="Consolas"/>
           <w:lang w:val="en-SG" w:eastAsia="zh-CN"/>
         </w:rPr>
         <w:t xml:space="preserve">  "rain": 300,</w:t>
@@ -3308,13 +3485,13 @@
     <w:p>
       <w:pPr>
         <w:rPr>
-          <w:rFonts w:ascii="DengXian" w:eastAsia="DengXian" w:hAnsi="DengXian"/>
-          <w:lang w:val="en-SG" w:eastAsia="zh-CN"/>
-        </w:rPr>
-      </w:pPr>
-      <w:r>
-        <w:rPr>
-          <w:rFonts w:ascii="DengXian" w:eastAsia="DengXian" w:hAnsi="DengXian"/>
+          <w:rFonts w:ascii="Consolas" w:eastAsia="DengXian" w:hAnsi="Consolas"/>
+          <w:lang w:val="en-SG" w:eastAsia="zh-CN"/>
+        </w:rPr>
+      </w:pPr>
+      <w:r>
+        <w:rPr>
+          <w:rFonts w:ascii="Consolas" w:eastAsia="DengXian" w:hAnsi="Consolas"/>
           <w:lang w:val="en-SG" w:eastAsia="zh-CN"/>
         </w:rPr>
         <w:t xml:space="preserve">  "accl_x": 0,</w:t>
@@ -3323,13 +3500,13 @@
     <w:p>
       <w:pPr>
         <w:rPr>
-          <w:rFonts w:ascii="DengXian" w:eastAsia="DengXian" w:hAnsi="DengXian"/>
-          <w:lang w:val="en-SG" w:eastAsia="zh-CN"/>
-        </w:rPr>
-      </w:pPr>
-      <w:r>
-        <w:rPr>
-          <w:rFonts w:ascii="DengXian" w:eastAsia="DengXian" w:hAnsi="DengXian"/>
+          <w:rFonts w:ascii="Consolas" w:eastAsia="DengXian" w:hAnsi="Consolas"/>
+          <w:lang w:val="en-SG" w:eastAsia="zh-CN"/>
+        </w:rPr>
+      </w:pPr>
+      <w:r>
+        <w:rPr>
+          <w:rFonts w:ascii="Consolas" w:eastAsia="DengXian" w:hAnsi="Consolas"/>
           <w:lang w:val="en-SG" w:eastAsia="zh-CN"/>
         </w:rPr>
         <w:t xml:space="preserve">  "accl_y": 0,</w:t>
@@ -3338,13 +3515,13 @@
     <w:p>
       <w:pPr>
         <w:rPr>
-          <w:rFonts w:ascii="DengXian" w:eastAsia="DengXian" w:hAnsi="DengXian"/>
-          <w:lang w:val="en-SG" w:eastAsia="zh-CN"/>
-        </w:rPr>
-      </w:pPr>
-      <w:r>
-        <w:rPr>
-          <w:rFonts w:ascii="DengXian" w:eastAsia="DengXian" w:hAnsi="DengXian"/>
+          <w:rFonts w:ascii="Consolas" w:eastAsia="DengXian" w:hAnsi="Consolas"/>
+          <w:lang w:val="en-SG" w:eastAsia="zh-CN"/>
+        </w:rPr>
+      </w:pPr>
+      <w:r>
+        <w:rPr>
+          <w:rFonts w:ascii="Consolas" w:eastAsia="DengXian" w:hAnsi="Consolas"/>
           <w:lang w:val="en-SG" w:eastAsia="zh-CN"/>
         </w:rPr>
         <w:t xml:space="preserve">  "accl_z": 0,</w:t>
@@ -3353,13 +3530,13 @@
     <w:p>
       <w:pPr>
         <w:rPr>
-          <w:rFonts w:ascii="DengXian" w:eastAsia="DengXian" w:hAnsi="DengXian"/>
-          <w:lang w:val="en-SG" w:eastAsia="zh-CN"/>
-        </w:rPr>
-      </w:pPr>
-      <w:r>
-        <w:rPr>
-          <w:rFonts w:ascii="DengXian" w:eastAsia="DengXian" w:hAnsi="DengXian"/>
+          <w:rFonts w:ascii="Consolas" w:eastAsia="DengXian" w:hAnsi="Consolas"/>
+          <w:lang w:val="en-SG" w:eastAsia="zh-CN"/>
+        </w:rPr>
+      </w:pPr>
+      <w:r>
+        <w:rPr>
+          <w:rFonts w:ascii="Consolas" w:eastAsia="DengXian" w:hAnsi="Consolas"/>
           <w:lang w:val="en-SG" w:eastAsia="zh-CN"/>
         </w:rPr>
         <w:t xml:space="preserve">  "gyro_x": -0.56,</w:t>
@@ -3368,13 +3545,13 @@
     <w:p>
       <w:pPr>
         <w:rPr>
-          <w:rFonts w:ascii="DengXian" w:eastAsia="DengXian" w:hAnsi="DengXian"/>
-          <w:lang w:val="en-SG" w:eastAsia="zh-CN"/>
-        </w:rPr>
-      </w:pPr>
-      <w:r>
-        <w:rPr>
-          <w:rFonts w:ascii="DengXian" w:eastAsia="DengXian" w:hAnsi="DengXian"/>
+          <w:rFonts w:ascii="Consolas" w:eastAsia="DengXian" w:hAnsi="Consolas"/>
+          <w:lang w:val="en-SG" w:eastAsia="zh-CN"/>
+        </w:rPr>
+      </w:pPr>
+      <w:r>
+        <w:rPr>
+          <w:rFonts w:ascii="Consolas" w:eastAsia="DengXian" w:hAnsi="Consolas"/>
           <w:lang w:val="en-SG" w:eastAsia="zh-CN"/>
         </w:rPr>
         <w:t xml:space="preserve">  "gyro_y": -0.28,</w:t>
@@ -3383,13 +3560,13 @@
     <w:p>
       <w:pPr>
         <w:rPr>
-          <w:rFonts w:ascii="DengXian" w:eastAsia="DengXian" w:hAnsi="DengXian"/>
-          <w:lang w:val="en-SG" w:eastAsia="zh-CN"/>
-        </w:rPr>
-      </w:pPr>
-      <w:r>
-        <w:rPr>
-          <w:rFonts w:ascii="DengXian" w:eastAsia="DengXian" w:hAnsi="DengXian"/>
+          <w:rFonts w:ascii="Consolas" w:eastAsia="DengXian" w:hAnsi="Consolas"/>
+          <w:lang w:val="en-SG" w:eastAsia="zh-CN"/>
+        </w:rPr>
+      </w:pPr>
+      <w:r>
+        <w:rPr>
+          <w:rFonts w:ascii="Consolas" w:eastAsia="DengXian" w:hAnsi="Consolas"/>
           <w:lang w:val="en-SG" w:eastAsia="zh-CN"/>
         </w:rPr>
         <w:t xml:space="preserve">  "gyro_z": 0.42</w:t>
@@ -3398,13 +3575,13 @@
     <w:p>
       <w:pPr>
         <w:rPr>
-          <w:rFonts w:ascii="DengXian" w:eastAsia="DengXian" w:hAnsi="DengXian"/>
-          <w:lang w:val="en-SG" w:eastAsia="zh-CN"/>
-        </w:rPr>
-      </w:pPr>
-      <w:r>
-        <w:rPr>
-          <w:rFonts w:ascii="DengXian" w:eastAsia="DengXian" w:hAnsi="DengXian"/>
+          <w:rFonts w:ascii="Consolas" w:eastAsia="DengXian" w:hAnsi="Consolas"/>
+          <w:lang w:val="en-SG" w:eastAsia="zh-CN"/>
+        </w:rPr>
+      </w:pPr>
+      <w:r>
+        <w:rPr>
+          <w:rFonts w:ascii="Consolas" w:eastAsia="DengXian" w:hAnsi="Consolas"/>
           <w:lang w:val="en-SG" w:eastAsia="zh-CN"/>
         </w:rPr>
         <w:t>}</w:t>
@@ -3428,8 +3605,8 @@
       <w:r>
         <w:rPr>
           <w:noProof/>
-        </w:rPr>
-        <w:lastRenderedPageBreak/>
+          <w:lang w:val="en-GB" w:eastAsia="zh-CN"/>
+        </w:rPr>
         <w:drawing>
           <wp:inline distT="0" distB="0" distL="0" distR="0" wp14:anchorId="20780116" wp14:editId="6AC9C10A">
             <wp:extent cx="5400040" cy="4989195"/>
@@ -3496,7 +3673,6 @@
         <w:rPr>
           <w:lang w:val="en-SG" w:eastAsia="zh-CN"/>
         </w:rPr>
-        <w:lastRenderedPageBreak/>
         <w:t>Setting up MQTT client using mqtt.fx</w:t>
       </w:r>
     </w:p>
@@ -3555,6 +3731,7 @@
       <w:r>
         <w:rPr>
           <w:noProof/>
+          <w:lang w:val="en-GB" w:eastAsia="zh-CN"/>
         </w:rPr>
         <w:drawing>
           <wp:inline distT="0" distB="0" distL="0" distR="0" wp14:anchorId="198089E9" wp14:editId="46FC984E">
@@ -3668,6 +3845,7 @@
       <w:r>
         <w:rPr>
           <w:noProof/>
+          <w:lang w:val="en-GB" w:eastAsia="zh-CN"/>
         </w:rPr>
         <w:drawing>
           <wp:inline distT="0" distB="0" distL="0" distR="0" wp14:anchorId="0F0AE53F" wp14:editId="0D44F5BA">
@@ -3750,12 +3928,12 @@
         <w:rPr>
           <w:lang w:val="en-SG" w:eastAsia="zh-CN"/>
         </w:rPr>
-        <w:lastRenderedPageBreak/>
         <w:t>3)</w:t>
       </w:r>
     </w:p>
     <w:p>
       <w:pPr>
+        <w:jc w:val="left"/>
         <w:rPr>
           <w:lang w:val="en-SG" w:eastAsia="zh-CN"/>
         </w:rPr>
@@ -3768,7 +3946,7 @@
       </w:r>
       <w:r>
         <w:rPr>
-          <w:rFonts w:ascii="DengXian" w:eastAsia="DengXian" w:hAnsi="DengXian"/>
+          <w:rFonts w:ascii="Consolas" w:eastAsia="DengXian" w:hAnsi="Consolas"/>
           <w:lang w:val="en-SG" w:eastAsia="zh-CN"/>
         </w:rPr>
         <w:t>$aws/things/MakeSense1/shadow/update</w:t>
@@ -3789,6 +3967,7 @@
       <w:r>
         <w:rPr>
           <w:noProof/>
+          <w:lang w:val="en-GB" w:eastAsia="zh-CN"/>
         </w:rPr>
         <w:drawing>
           <wp:inline distT="0" distB="0" distL="0" distR="0" wp14:anchorId="3277EBE5" wp14:editId="6C694D5A">
@@ -3854,7 +4033,7 @@
 </file>
 
 <file path=word/endnotes.xml><?xml version="1.0" encoding="utf-8"?>
-<w:endnotes xmlns:wpc="http://schemas.microsoft.com/office/word/2010/wordprocessingCanvas" xmlns:cx="http://schemas.microsoft.com/office/drawing/2014/chartex" xmlns:cx1="http://schemas.microsoft.com/office/drawing/2015/9/8/chartex" xmlns:cx2="http://schemas.microsoft.com/office/drawing/2015/10/21/chartex" xmlns:cx3="http://schemas.microsoft.com/office/drawing/2016/5/9/chartex" xmlns:cx4="http://schemas.microsoft.com/office/drawing/2016/5/10/chartex" xmlns:cx5="http://schemas.microsoft.com/office/drawing/2016/5/11/chartex" xmlns:cx6="http://schemas.microsoft.com/office/drawing/2016/5/12/chartex" xmlns:cx7="http://schemas.microsoft.com/office/drawing/2016/5/13/chartex" xmlns:cx8="http://schemas.microsoft.com/office/drawing/2016/5/14/chartex" xmlns:mc="http://schemas.openxmlformats.org/markup-compatibility/2006" xmlns:aink="http://schemas.microsoft.com/office/drawing/2016/ink" xmlns:am3d="http://schemas.microsoft.com/office/drawing/2017/model3d" xmlns:o="urn:schemas-microsoft-com:office:office" xmlns:r="http://schemas.openxmlformats.org/officeDocument/2006/relationships" xmlns:m="http://schemas.openxmlformats.org/officeDocument/2006/math" xmlns:v="urn:schemas-microsoft-com:vml" xmlns:wp14="http://schemas.microsoft.com/office/word/2010/wordprocessingDrawing" xmlns:wp="http://schemas.openxmlformats.org/drawingml/2006/wordprocessingDrawing" xmlns:w10="urn:schemas-microsoft-com:office:word" xmlns:w="http://schemas.openxmlformats.org/wordprocessingml/2006/main" xmlns:w14="http://schemas.microsoft.com/office/word/2010/wordml" xmlns:w15="http://schemas.microsoft.com/office/word/2012/wordml" xmlns:w16se="http://schemas.microsoft.com/office/word/2015/wordml/symex" xmlns:wpg="http://schemas.microsoft.com/office/word/2010/wordprocessingGroup" xmlns:wpi="http://schemas.microsoft.com/office/word/2010/wordprocessingInk" xmlns:wne="http://schemas.microsoft.com/office/word/2006/wordml" xmlns:wps="http://schemas.microsoft.com/office/word/2010/wordprocessingShape" mc:Ignorable="w14 w15 w16se wp14">
+<w:endnotes xmlns:wpc="http://schemas.microsoft.com/office/word/2010/wordprocessingCanvas" xmlns:mo="http://schemas.microsoft.com/office/mac/office/2008/main" xmlns:mc="http://schemas.openxmlformats.org/markup-compatibility/2006" xmlns:mv="urn:schemas-microsoft-com:mac:vml" xmlns:o="urn:schemas-microsoft-com:office:office" xmlns:r="http://schemas.openxmlformats.org/officeDocument/2006/relationships" xmlns:m="http://schemas.openxmlformats.org/officeDocument/2006/math" xmlns:v="urn:schemas-microsoft-com:vml" xmlns:wp14="http://schemas.microsoft.com/office/word/2010/wordprocessingDrawing" xmlns:wp="http://schemas.openxmlformats.org/drawingml/2006/wordprocessingDrawing" xmlns:w10="urn:schemas-microsoft-com:office:word" xmlns:w="http://schemas.openxmlformats.org/wordprocessingml/2006/main" xmlns:w14="http://schemas.microsoft.com/office/word/2010/wordml" xmlns:w15="http://schemas.microsoft.com/office/word/2012/wordml" xmlns:wpg="http://schemas.microsoft.com/office/word/2010/wordprocessingGroup" xmlns:wpi="http://schemas.microsoft.com/office/word/2010/wordprocessingInk" xmlns:wne="http://schemas.microsoft.com/office/word/2006/wordml" xmlns:wps="http://schemas.microsoft.com/office/word/2010/wordprocessingShape" mc:Ignorable="w14 w15 wp14">
   <w:endnote w:type="separator" w:id="-1">
     <w:p>
       <w:r>
@@ -3873,7 +4052,7 @@
 </file>
 
 <file path=word/footer1.xml><?xml version="1.0" encoding="utf-8"?>
-<w:ftr xmlns:wpc="http://schemas.microsoft.com/office/word/2010/wordprocessingCanvas" xmlns:cx="http://schemas.microsoft.com/office/drawing/2014/chartex" xmlns:cx1="http://schemas.microsoft.com/office/drawing/2015/9/8/chartex" xmlns:cx2="http://schemas.microsoft.com/office/drawing/2015/10/21/chartex" xmlns:cx3="http://schemas.microsoft.com/office/drawing/2016/5/9/chartex" xmlns:cx4="http://schemas.microsoft.com/office/drawing/2016/5/10/chartex" xmlns:cx5="http://schemas.microsoft.com/office/drawing/2016/5/11/chartex" xmlns:cx6="http://schemas.microsoft.com/office/drawing/2016/5/12/chartex" xmlns:cx7="http://schemas.microsoft.com/office/drawing/2016/5/13/chartex" xmlns:cx8="http://schemas.microsoft.com/office/drawing/2016/5/14/chartex" xmlns:mc="http://schemas.openxmlformats.org/markup-compatibility/2006" xmlns:aink="http://schemas.microsoft.com/office/drawing/2016/ink" xmlns:am3d="http://schemas.microsoft.com/office/drawing/2017/model3d" xmlns:o="urn:schemas-microsoft-com:office:office" xmlns:r="http://schemas.openxmlformats.org/officeDocument/2006/relationships" xmlns:m="http://schemas.openxmlformats.org/officeDocument/2006/math" xmlns:v="urn:schemas-microsoft-com:vml" xmlns:wp14="http://schemas.microsoft.com/office/word/2010/wordprocessingDrawing" xmlns:wp="http://schemas.openxmlformats.org/drawingml/2006/wordprocessingDrawing" xmlns:w10="urn:schemas-microsoft-com:office:word" xmlns:w="http://schemas.openxmlformats.org/wordprocessingml/2006/main" xmlns:w14="http://schemas.microsoft.com/office/word/2010/wordml" xmlns:w15="http://schemas.microsoft.com/office/word/2012/wordml" xmlns:w16se="http://schemas.microsoft.com/office/word/2015/wordml/symex" xmlns:wpg="http://schemas.microsoft.com/office/word/2010/wordprocessingGroup" xmlns:wpi="http://schemas.microsoft.com/office/word/2010/wordprocessingInk" xmlns:wne="http://schemas.microsoft.com/office/word/2006/wordml" xmlns:wps="http://schemas.microsoft.com/office/word/2010/wordprocessingShape" mc:Ignorable="w14 w15 w16se wp14">
+<w:ftr xmlns:wpc="http://schemas.microsoft.com/office/word/2010/wordprocessingCanvas" xmlns:mo="http://schemas.microsoft.com/office/mac/office/2008/main" xmlns:mc="http://schemas.openxmlformats.org/markup-compatibility/2006" xmlns:mv="urn:schemas-microsoft-com:mac:vml" xmlns:o="urn:schemas-microsoft-com:office:office" xmlns:r="http://schemas.openxmlformats.org/officeDocument/2006/relationships" xmlns:m="http://schemas.openxmlformats.org/officeDocument/2006/math" xmlns:v="urn:schemas-microsoft-com:vml" xmlns:wp14="http://schemas.microsoft.com/office/word/2010/wordprocessingDrawing" xmlns:wp="http://schemas.openxmlformats.org/drawingml/2006/wordprocessingDrawing" xmlns:w10="urn:schemas-microsoft-com:office:word" xmlns:w="http://schemas.openxmlformats.org/wordprocessingml/2006/main" xmlns:w14="http://schemas.microsoft.com/office/word/2010/wordml" xmlns:w15="http://schemas.microsoft.com/office/word/2012/wordml" xmlns:wpg="http://schemas.microsoft.com/office/word/2010/wordprocessingGroup" xmlns:wpi="http://schemas.microsoft.com/office/word/2010/wordprocessingInk" xmlns:wne="http://schemas.microsoft.com/office/word/2006/wordml" xmlns:wps="http://schemas.microsoft.com/office/word/2010/wordprocessingShape" mc:Ignorable="w14 w15 wp14">
   <w:p>
     <w:pPr>
       <w:pStyle w:val="Footer"/>
@@ -3911,7 +4090,7 @@
 </file>
 
 <file path=word/footer2.xml><?xml version="1.0" encoding="utf-8"?>
-<w:ftr xmlns:wpc="http://schemas.microsoft.com/office/word/2010/wordprocessingCanvas" xmlns:cx="http://schemas.microsoft.com/office/drawing/2014/chartex" xmlns:cx1="http://schemas.microsoft.com/office/drawing/2015/9/8/chartex" xmlns:cx2="http://schemas.microsoft.com/office/drawing/2015/10/21/chartex" xmlns:cx3="http://schemas.microsoft.com/office/drawing/2016/5/9/chartex" xmlns:cx4="http://schemas.microsoft.com/office/drawing/2016/5/10/chartex" xmlns:cx5="http://schemas.microsoft.com/office/drawing/2016/5/11/chartex" xmlns:cx6="http://schemas.microsoft.com/office/drawing/2016/5/12/chartex" xmlns:cx7="http://schemas.microsoft.com/office/drawing/2016/5/13/chartex" xmlns:cx8="http://schemas.microsoft.com/office/drawing/2016/5/14/chartex" xmlns:mc="http://schemas.openxmlformats.org/markup-compatibility/2006" xmlns:aink="http://schemas.microsoft.com/office/drawing/2016/ink" xmlns:am3d="http://schemas.microsoft.com/office/drawing/2017/model3d" xmlns:o="urn:schemas-microsoft-com:office:office" xmlns:r="http://schemas.openxmlformats.org/officeDocument/2006/relationships" xmlns:m="http://schemas.openxmlformats.org/officeDocument/2006/math" xmlns:v="urn:schemas-microsoft-com:vml" xmlns:wp14="http://schemas.microsoft.com/office/word/2010/wordprocessingDrawing" xmlns:wp="http://schemas.openxmlformats.org/drawingml/2006/wordprocessingDrawing" xmlns:w10="urn:schemas-microsoft-com:office:word" xmlns:w="http://schemas.openxmlformats.org/wordprocessingml/2006/main" xmlns:w14="http://schemas.microsoft.com/office/word/2010/wordml" xmlns:w15="http://schemas.microsoft.com/office/word/2012/wordml" xmlns:w16se="http://schemas.microsoft.com/office/word/2015/wordml/symex" xmlns:wpg="http://schemas.microsoft.com/office/word/2010/wordprocessingGroup" xmlns:wpi="http://schemas.microsoft.com/office/word/2010/wordprocessingInk" xmlns:wne="http://schemas.microsoft.com/office/word/2006/wordml" xmlns:wps="http://schemas.microsoft.com/office/word/2010/wordprocessingShape" mc:Ignorable="w14 w15 w16se wp14">
+<w:ftr xmlns:wpc="http://schemas.microsoft.com/office/word/2010/wordprocessingCanvas" xmlns:mo="http://schemas.microsoft.com/office/mac/office/2008/main" xmlns:mc="http://schemas.openxmlformats.org/markup-compatibility/2006" xmlns:mv="urn:schemas-microsoft-com:mac:vml" xmlns:o="urn:schemas-microsoft-com:office:office" xmlns:r="http://schemas.openxmlformats.org/officeDocument/2006/relationships" xmlns:m="http://schemas.openxmlformats.org/officeDocument/2006/math" xmlns:v="urn:schemas-microsoft-com:vml" xmlns:wp14="http://schemas.microsoft.com/office/word/2010/wordprocessingDrawing" xmlns:wp="http://schemas.openxmlformats.org/drawingml/2006/wordprocessingDrawing" xmlns:w10="urn:schemas-microsoft-com:office:word" xmlns:w="http://schemas.openxmlformats.org/wordprocessingml/2006/main" xmlns:w14="http://schemas.microsoft.com/office/word/2010/wordml" xmlns:w15="http://schemas.microsoft.com/office/word/2012/wordml" xmlns:wpg="http://schemas.microsoft.com/office/word/2010/wordprocessingGroup" xmlns:wpi="http://schemas.microsoft.com/office/word/2010/wordprocessingInk" xmlns:wne="http://schemas.microsoft.com/office/word/2006/wordml" xmlns:wps="http://schemas.microsoft.com/office/word/2010/wordprocessingShape" mc:Ignorable="w14 w15 wp14">
   <w:p>
     <w:pPr>
       <w:pStyle w:val="Footer"/>
@@ -3943,7 +4122,7 @@
         <w:rStyle w:val="PageNumber"/>
         <w:noProof/>
       </w:rPr>
-      <w:t>12</w:t>
+      <w:t>11</w:t>
     </w:r>
     <w:r>
       <w:rPr>
@@ -3962,7 +4141,7 @@
 </file>
 
 <file path=word/footnotes.xml><?xml version="1.0" encoding="utf-8"?>
-<w:footnotes xmlns:wpc="http://schemas.microsoft.com/office/word/2010/wordprocessingCanvas" xmlns:cx="http://schemas.microsoft.com/office/drawing/2014/chartex" xmlns:cx1="http://schemas.microsoft.com/office/drawing/2015/9/8/chartex" xmlns:cx2="http://schemas.microsoft.com/office/drawing/2015/10/21/chartex" xmlns:cx3="http://schemas.microsoft.com/office/drawing/2016/5/9/chartex" xmlns:cx4="http://schemas.microsoft.com/office/drawing/2016/5/10/chartex" xmlns:cx5="http://schemas.microsoft.com/office/drawing/2016/5/11/chartex" xmlns:cx6="http://schemas.microsoft.com/office/drawing/2016/5/12/chartex" xmlns:cx7="http://schemas.microsoft.com/office/drawing/2016/5/13/chartex" xmlns:cx8="http://schemas.microsoft.com/office/drawing/2016/5/14/chartex" xmlns:mc="http://schemas.openxmlformats.org/markup-compatibility/2006" xmlns:aink="http://schemas.microsoft.com/office/drawing/2016/ink" xmlns:am3d="http://schemas.microsoft.com/office/drawing/2017/model3d" xmlns:o="urn:schemas-microsoft-com:office:office" xmlns:r="http://schemas.openxmlformats.org/officeDocument/2006/relationships" xmlns:m="http://schemas.openxmlformats.org/officeDocument/2006/math" xmlns:v="urn:schemas-microsoft-com:vml" xmlns:wp14="http://schemas.microsoft.com/office/word/2010/wordprocessingDrawing" xmlns:wp="http://schemas.openxmlformats.org/drawingml/2006/wordprocessingDrawing" xmlns:w10="urn:schemas-microsoft-com:office:word" xmlns:w="http://schemas.openxmlformats.org/wordprocessingml/2006/main" xmlns:w14="http://schemas.microsoft.com/office/word/2010/wordml" xmlns:w15="http://schemas.microsoft.com/office/word/2012/wordml" xmlns:w16se="http://schemas.microsoft.com/office/word/2015/wordml/symex" xmlns:wpg="http://schemas.microsoft.com/office/word/2010/wordprocessingGroup" xmlns:wpi="http://schemas.microsoft.com/office/word/2010/wordprocessingInk" xmlns:wne="http://schemas.microsoft.com/office/word/2006/wordml" xmlns:wps="http://schemas.microsoft.com/office/word/2010/wordprocessingShape" mc:Ignorable="w14 w15 w16se wp14">
+<w:footnotes xmlns:wpc="http://schemas.microsoft.com/office/word/2010/wordprocessingCanvas" xmlns:mo="http://schemas.microsoft.com/office/mac/office/2008/main" xmlns:mc="http://schemas.openxmlformats.org/markup-compatibility/2006" xmlns:mv="urn:schemas-microsoft-com:mac:vml" xmlns:o="urn:schemas-microsoft-com:office:office" xmlns:r="http://schemas.openxmlformats.org/officeDocument/2006/relationships" xmlns:m="http://schemas.openxmlformats.org/officeDocument/2006/math" xmlns:v="urn:schemas-microsoft-com:vml" xmlns:wp14="http://schemas.microsoft.com/office/word/2010/wordprocessingDrawing" xmlns:wp="http://schemas.openxmlformats.org/drawingml/2006/wordprocessingDrawing" xmlns:w10="urn:schemas-microsoft-com:office:word" xmlns:w="http://schemas.openxmlformats.org/wordprocessingml/2006/main" xmlns:w14="http://schemas.microsoft.com/office/word/2010/wordml" xmlns:w15="http://schemas.microsoft.com/office/word/2012/wordml" xmlns:wpg="http://schemas.microsoft.com/office/word/2010/wordprocessingGroup" xmlns:wpi="http://schemas.microsoft.com/office/word/2010/wordprocessingInk" xmlns:wne="http://schemas.microsoft.com/office/word/2006/wordml" xmlns:wps="http://schemas.microsoft.com/office/word/2010/wordprocessingShape" mc:Ignorable="w14 w15 wp14">
   <w:footnote w:type="separator" w:id="-1">
     <w:p>
       <w:r>
@@ -3981,8 +4160,8 @@
 </file>
 
 <file path=word/numbering.xml><?xml version="1.0" encoding="utf-8"?>
-<w:numbering xmlns:wpc="http://schemas.microsoft.com/office/word/2010/wordprocessingCanvas" xmlns:cx="http://schemas.microsoft.com/office/drawing/2014/chartex" xmlns:cx1="http://schemas.microsoft.com/office/drawing/2015/9/8/chartex" xmlns:cx2="http://schemas.microsoft.com/office/drawing/2015/10/21/chartex" xmlns:cx3="http://schemas.microsoft.com/office/drawing/2016/5/9/chartex" xmlns:cx4="http://schemas.microsoft.com/office/drawing/2016/5/10/chartex" xmlns:cx5="http://schemas.microsoft.com/office/drawing/2016/5/11/chartex" xmlns:cx6="http://schemas.microsoft.com/office/drawing/2016/5/12/chartex" xmlns:cx7="http://schemas.microsoft.com/office/drawing/2016/5/13/chartex" xmlns:cx8="http://schemas.microsoft.com/office/drawing/2016/5/14/chartex" xmlns:mc="http://schemas.openxmlformats.org/markup-compatibility/2006" xmlns:aink="http://schemas.microsoft.com/office/drawing/2016/ink" xmlns:am3d="http://schemas.microsoft.com/office/drawing/2017/model3d" xmlns:o="urn:schemas-microsoft-com:office:office" xmlns:r="http://schemas.openxmlformats.org/officeDocument/2006/relationships" xmlns:m="http://schemas.openxmlformats.org/officeDocument/2006/math" xmlns:v="urn:schemas-microsoft-com:vml" xmlns:wp14="http://schemas.microsoft.com/office/word/2010/wordprocessingDrawing" xmlns:wp="http://schemas.openxmlformats.org/drawingml/2006/wordprocessingDrawing" xmlns:w10="urn:schemas-microsoft-com:office:word" xmlns:w="http://schemas.openxmlformats.org/wordprocessingml/2006/main" xmlns:w14="http://schemas.microsoft.com/office/word/2010/wordml" xmlns:w15="http://schemas.microsoft.com/office/word/2012/wordml" xmlns:w16se="http://schemas.microsoft.com/office/word/2015/wordml/symex" xmlns:wpg="http://schemas.microsoft.com/office/word/2010/wordprocessingGroup" xmlns:wpi="http://schemas.microsoft.com/office/word/2010/wordprocessingInk" xmlns:wne="http://schemas.microsoft.com/office/word/2006/wordml" xmlns:wps="http://schemas.microsoft.com/office/word/2010/wordprocessingShape" mc:Ignorable="w14 w15 w16se wp14">
-  <w:abstractNum w:abstractNumId="0" w15:restartNumberingAfterBreak="0">
+<w:numbering xmlns:wpc="http://schemas.microsoft.com/office/word/2010/wordprocessingCanvas" xmlns:mo="http://schemas.microsoft.com/office/mac/office/2008/main" xmlns:mc="http://schemas.openxmlformats.org/markup-compatibility/2006" xmlns:mv="urn:schemas-microsoft-com:mac:vml" xmlns:o="urn:schemas-microsoft-com:office:office" xmlns:r="http://schemas.openxmlformats.org/officeDocument/2006/relationships" xmlns:m="http://schemas.openxmlformats.org/officeDocument/2006/math" xmlns:v="urn:schemas-microsoft-com:vml" xmlns:wp14="http://schemas.microsoft.com/office/word/2010/wordprocessingDrawing" xmlns:wp="http://schemas.openxmlformats.org/drawingml/2006/wordprocessingDrawing" xmlns:w10="urn:schemas-microsoft-com:office:word" xmlns:w="http://schemas.openxmlformats.org/wordprocessingml/2006/main" xmlns:w14="http://schemas.microsoft.com/office/word/2010/wordml" xmlns:w15="http://schemas.microsoft.com/office/word/2012/wordml" xmlns:wpg="http://schemas.microsoft.com/office/word/2010/wordprocessingGroup" xmlns:wpi="http://schemas.microsoft.com/office/word/2010/wordprocessingInk" xmlns:wne="http://schemas.microsoft.com/office/word/2006/wordml" xmlns:wps="http://schemas.microsoft.com/office/word/2010/wordprocessingShape" mc:Ignorable="w14 w15 wp14">
+  <w:abstractNum w:abstractNumId="0">
     <w:nsid w:val="FFFFFF1D"/>
     <w:multiLevelType w:val="multilevel"/>
     <w:tmpl w:val="8B7C92F2"/>
@@ -4122,7 +4301,7 @@
       </w:rPr>
     </w:lvl>
   </w:abstractNum>
-  <w:abstractNum w:abstractNumId="1" w15:restartNumberingAfterBreak="0">
+  <w:abstractNum w:abstractNumId="1">
     <w:nsid w:val="FFFFFF7C"/>
     <w:multiLevelType w:val="singleLevel"/>
     <w:tmpl w:val="D1EE53D2"/>
@@ -4139,7 +4318,7 @@
       </w:pPr>
     </w:lvl>
   </w:abstractNum>
-  <w:abstractNum w:abstractNumId="2" w15:restartNumberingAfterBreak="0">
+  <w:abstractNum w:abstractNumId="2">
     <w:nsid w:val="FFFFFF7D"/>
     <w:multiLevelType w:val="singleLevel"/>
     <w:tmpl w:val="12A48DA2"/>
@@ -4156,7 +4335,7 @@
       </w:pPr>
     </w:lvl>
   </w:abstractNum>
-  <w:abstractNum w:abstractNumId="3" w15:restartNumberingAfterBreak="0">
+  <w:abstractNum w:abstractNumId="3">
     <w:nsid w:val="FFFFFF7E"/>
     <w:multiLevelType w:val="singleLevel"/>
     <w:tmpl w:val="F98618BC"/>
@@ -4173,7 +4352,7 @@
       </w:pPr>
     </w:lvl>
   </w:abstractNum>
-  <w:abstractNum w:abstractNumId="4" w15:restartNumberingAfterBreak="0">
+  <w:abstractNum w:abstractNumId="4">
     <w:nsid w:val="FFFFFF7F"/>
     <w:multiLevelType w:val="singleLevel"/>
     <w:tmpl w:val="48AEA25A"/>
@@ -4190,7 +4369,7 @@
       </w:pPr>
     </w:lvl>
   </w:abstractNum>
-  <w:abstractNum w:abstractNumId="5" w15:restartNumberingAfterBreak="0">
+  <w:abstractNum w:abstractNumId="5">
     <w:nsid w:val="FFFFFF80"/>
     <w:multiLevelType w:val="singleLevel"/>
     <w:tmpl w:val="7FC05DF6"/>
@@ -4210,7 +4389,7 @@
       </w:rPr>
     </w:lvl>
   </w:abstractNum>
-  <w:abstractNum w:abstractNumId="6" w15:restartNumberingAfterBreak="0">
+  <w:abstractNum w:abstractNumId="6">
     <w:nsid w:val="FFFFFF81"/>
     <w:multiLevelType w:val="singleLevel"/>
     <w:tmpl w:val="343AFED6"/>
@@ -4230,7 +4409,7 @@
       </w:rPr>
     </w:lvl>
   </w:abstractNum>
-  <w:abstractNum w:abstractNumId="7" w15:restartNumberingAfterBreak="0">
+  <w:abstractNum w:abstractNumId="7">
     <w:nsid w:val="FFFFFF82"/>
     <w:multiLevelType w:val="singleLevel"/>
     <w:tmpl w:val="E1DC3EB4"/>
@@ -4250,7 +4429,7 @@
       </w:rPr>
     </w:lvl>
   </w:abstractNum>
-  <w:abstractNum w:abstractNumId="8" w15:restartNumberingAfterBreak="0">
+  <w:abstractNum w:abstractNumId="8">
     <w:nsid w:val="FFFFFF83"/>
     <w:multiLevelType w:val="singleLevel"/>
     <w:tmpl w:val="F8C443F6"/>
@@ -4270,7 +4449,7 @@
       </w:rPr>
     </w:lvl>
   </w:abstractNum>
-  <w:abstractNum w:abstractNumId="9" w15:restartNumberingAfterBreak="0">
+  <w:abstractNum w:abstractNumId="9">
     <w:nsid w:val="FFFFFF88"/>
     <w:multiLevelType w:val="singleLevel"/>
     <w:tmpl w:val="FD0EA2D0"/>
@@ -4287,7 +4466,7 @@
       </w:pPr>
     </w:lvl>
   </w:abstractNum>
-  <w:abstractNum w:abstractNumId="10" w15:restartNumberingAfterBreak="0">
+  <w:abstractNum w:abstractNumId="10">
     <w:nsid w:val="FFFFFF89"/>
     <w:multiLevelType w:val="singleLevel"/>
     <w:tmpl w:val="C4D6F77E"/>
@@ -4307,7 +4486,7 @@
       </w:rPr>
     </w:lvl>
   </w:abstractNum>
-  <w:abstractNum w:abstractNumId="11" w15:restartNumberingAfterBreak="0">
+  <w:abstractNum w:abstractNumId="11">
     <w:nsid w:val="2DB377FF"/>
     <w:multiLevelType w:val="hybridMultilevel"/>
     <w:tmpl w:val="8FF4F84A"/>
@@ -4446,7 +4625,7 @@
       </w:rPr>
     </w:lvl>
   </w:abstractNum>
-  <w:abstractNum w:abstractNumId="12" w15:restartNumberingAfterBreak="0">
+  <w:abstractNum w:abstractNumId="12">
     <w:nsid w:val="3F7417C9"/>
     <w:multiLevelType w:val="hybridMultilevel"/>
     <w:tmpl w:val="162C0EEA"/>
@@ -4532,6 +4711,181 @@
       <w:lvlJc w:val="left"/>
       <w:pPr>
         <w:ind w:left="3780" w:hanging="420"/>
+      </w:pPr>
+    </w:lvl>
+  </w:abstractNum>
+  <w:abstractNum w:abstractNumId="13">
+    <w:nsid w:val="644C15E8"/>
+    <w:multiLevelType w:val="hybridMultilevel"/>
+    <w:tmpl w:val="3AB6C4CE"/>
+    <w:lvl w:ilvl="0" w:tplc="08090011">
+      <w:start w:val="1"/>
+      <w:numFmt w:val="decimal"/>
+      <w:lvlText w:val="%1)"/>
+      <w:lvlJc w:val="left"/>
+      <w:pPr>
+        <w:ind w:left="720" w:hanging="360"/>
+      </w:pPr>
+      <w:rPr>
+        <w:rFonts w:hint="default"/>
+      </w:rPr>
+    </w:lvl>
+    <w:lvl w:ilvl="1" w:tplc="08090019" w:tentative="1">
+      <w:start w:val="1"/>
+      <w:numFmt w:val="lowerLetter"/>
+      <w:lvlText w:val="%2."/>
+      <w:lvlJc w:val="left"/>
+      <w:pPr>
+        <w:ind w:left="1440" w:hanging="360"/>
+      </w:pPr>
+    </w:lvl>
+    <w:lvl w:ilvl="2" w:tplc="0809001B" w:tentative="1">
+      <w:start w:val="1"/>
+      <w:numFmt w:val="lowerRoman"/>
+      <w:lvlText w:val="%3."/>
+      <w:lvlJc w:val="right"/>
+      <w:pPr>
+        <w:ind w:left="2160" w:hanging="180"/>
+      </w:pPr>
+    </w:lvl>
+    <w:lvl w:ilvl="3" w:tplc="0809000F" w:tentative="1">
+      <w:start w:val="1"/>
+      <w:numFmt w:val="decimal"/>
+      <w:lvlText w:val="%4."/>
+      <w:lvlJc w:val="left"/>
+      <w:pPr>
+        <w:ind w:left="2880" w:hanging="360"/>
+      </w:pPr>
+    </w:lvl>
+    <w:lvl w:ilvl="4" w:tplc="08090019" w:tentative="1">
+      <w:start w:val="1"/>
+      <w:numFmt w:val="lowerLetter"/>
+      <w:lvlText w:val="%5."/>
+      <w:lvlJc w:val="left"/>
+      <w:pPr>
+        <w:ind w:left="3600" w:hanging="360"/>
+      </w:pPr>
+    </w:lvl>
+    <w:lvl w:ilvl="5" w:tplc="0809001B" w:tentative="1">
+      <w:start w:val="1"/>
+      <w:numFmt w:val="lowerRoman"/>
+      <w:lvlText w:val="%6."/>
+      <w:lvlJc w:val="right"/>
+      <w:pPr>
+        <w:ind w:left="4320" w:hanging="180"/>
+      </w:pPr>
+    </w:lvl>
+    <w:lvl w:ilvl="6" w:tplc="0809000F" w:tentative="1">
+      <w:start w:val="1"/>
+      <w:numFmt w:val="decimal"/>
+      <w:lvlText w:val="%7."/>
+      <w:lvlJc w:val="left"/>
+      <w:pPr>
+        <w:ind w:left="5040" w:hanging="360"/>
+      </w:pPr>
+    </w:lvl>
+    <w:lvl w:ilvl="7" w:tplc="08090019" w:tentative="1">
+      <w:start w:val="1"/>
+      <w:numFmt w:val="lowerLetter"/>
+      <w:lvlText w:val="%8."/>
+      <w:lvlJc w:val="left"/>
+      <w:pPr>
+        <w:ind w:left="5760" w:hanging="360"/>
+      </w:pPr>
+    </w:lvl>
+    <w:lvl w:ilvl="8" w:tplc="0809001B" w:tentative="1">
+      <w:start w:val="1"/>
+      <w:numFmt w:val="lowerRoman"/>
+      <w:lvlText w:val="%9."/>
+      <w:lvlJc w:val="right"/>
+      <w:pPr>
+        <w:ind w:left="6480" w:hanging="180"/>
+      </w:pPr>
+    </w:lvl>
+  </w:abstractNum>
+  <w:abstractNum w:abstractNumId="14">
+    <w:nsid w:val="79EA69DD"/>
+    <w:multiLevelType w:val="hybridMultilevel"/>
+    <w:tmpl w:val="43E4DC06"/>
+    <w:lvl w:ilvl="0" w:tplc="0809000F">
+      <w:start w:val="1"/>
+      <w:numFmt w:val="decimal"/>
+      <w:lvlText w:val="%1."/>
+      <w:lvlJc w:val="left"/>
+      <w:pPr>
+        <w:ind w:left="720" w:hanging="360"/>
+      </w:pPr>
+    </w:lvl>
+    <w:lvl w:ilvl="1" w:tplc="08090019" w:tentative="1">
+      <w:start w:val="1"/>
+      <w:numFmt w:val="lowerLetter"/>
+      <w:lvlText w:val="%2."/>
+      <w:lvlJc w:val="left"/>
+      <w:pPr>
+        <w:ind w:left="1440" w:hanging="360"/>
+      </w:pPr>
+    </w:lvl>
+    <w:lvl w:ilvl="2" w:tplc="0809001B" w:tentative="1">
+      <w:start w:val="1"/>
+      <w:numFmt w:val="lowerRoman"/>
+      <w:lvlText w:val="%3."/>
+      <w:lvlJc w:val="right"/>
+      <w:pPr>
+        <w:ind w:left="2160" w:hanging="180"/>
+      </w:pPr>
+    </w:lvl>
+    <w:lvl w:ilvl="3" w:tplc="0809000F" w:tentative="1">
+      <w:start w:val="1"/>
+      <w:numFmt w:val="decimal"/>
+      <w:lvlText w:val="%4."/>
+      <w:lvlJc w:val="left"/>
+      <w:pPr>
+        <w:ind w:left="2880" w:hanging="360"/>
+      </w:pPr>
+    </w:lvl>
+    <w:lvl w:ilvl="4" w:tplc="08090019" w:tentative="1">
+      <w:start w:val="1"/>
+      <w:numFmt w:val="lowerLetter"/>
+      <w:lvlText w:val="%5."/>
+      <w:lvlJc w:val="left"/>
+      <w:pPr>
+        <w:ind w:left="3600" w:hanging="360"/>
+      </w:pPr>
+    </w:lvl>
+    <w:lvl w:ilvl="5" w:tplc="0809001B" w:tentative="1">
+      <w:start w:val="1"/>
+      <w:numFmt w:val="lowerRoman"/>
+      <w:lvlText w:val="%6."/>
+      <w:lvlJc w:val="right"/>
+      <w:pPr>
+        <w:ind w:left="4320" w:hanging="180"/>
+      </w:pPr>
+    </w:lvl>
+    <w:lvl w:ilvl="6" w:tplc="0809000F" w:tentative="1">
+      <w:start w:val="1"/>
+      <w:numFmt w:val="decimal"/>
+      <w:lvlText w:val="%7."/>
+      <w:lvlJc w:val="left"/>
+      <w:pPr>
+        <w:ind w:left="5040" w:hanging="360"/>
+      </w:pPr>
+    </w:lvl>
+    <w:lvl w:ilvl="7" w:tplc="08090019" w:tentative="1">
+      <w:start w:val="1"/>
+      <w:numFmt w:val="lowerLetter"/>
+      <w:lvlText w:val="%8."/>
+      <w:lvlJc w:val="left"/>
+      <w:pPr>
+        <w:ind w:left="5760" w:hanging="360"/>
+      </w:pPr>
+    </w:lvl>
+    <w:lvl w:ilvl="8" w:tplc="0809001B" w:tentative="1">
+      <w:start w:val="1"/>
+      <w:numFmt w:val="lowerRoman"/>
+      <w:lvlText w:val="%9."/>
+      <w:lvlJc w:val="right"/>
+      <w:pPr>
+        <w:ind w:left="6480" w:hanging="180"/>
       </w:pPr>
     </w:lvl>
   </w:abstractNum>
@@ -4574,11 +4928,17 @@
   <w:num w:numId="13">
     <w:abstractNumId w:val="10"/>
   </w:num>
+  <w:num w:numId="14">
+    <w:abstractNumId w:val="14"/>
+  </w:num>
+  <w:num w:numId="15">
+    <w:abstractNumId w:val="13"/>
+  </w:num>
 </w:numbering>
 </file>
 
 <file path=word/styles.xml><?xml version="1.0" encoding="utf-8"?>
-<w:styles xmlns:mc="http://schemas.openxmlformats.org/markup-compatibility/2006" xmlns:r="http://schemas.openxmlformats.org/officeDocument/2006/relationships" xmlns:w="http://schemas.openxmlformats.org/wordprocessingml/2006/main" xmlns:w14="http://schemas.microsoft.com/office/word/2010/wordml" xmlns:w15="http://schemas.microsoft.com/office/word/2012/wordml" xmlns:w16se="http://schemas.microsoft.com/office/word/2015/wordml/symex" mc:Ignorable="w14 w15 w16se">
+<w:styles xmlns:mc="http://schemas.openxmlformats.org/markup-compatibility/2006" xmlns:r="http://schemas.openxmlformats.org/officeDocument/2006/relationships" xmlns:w="http://schemas.openxmlformats.org/wordprocessingml/2006/main" xmlns:w14="http://schemas.microsoft.com/office/word/2010/wordml" xmlns:w15="http://schemas.microsoft.com/office/word/2012/wordml" mc:Ignorable="w14 w15">
   <w:docDefaults>
     <w:rPrDefault>
       <w:rPr>
@@ -4588,7 +4948,7 @@
     </w:rPrDefault>
     <w:pPrDefault/>
   </w:docDefaults>
-  <w:latentStyles w:defLockedState="0" w:defUIPriority="0" w:defSemiHidden="0" w:defUnhideWhenUsed="0" w:defQFormat="0" w:count="375">
+  <w:latentStyles w:defLockedState="0" w:defUIPriority="0" w:defSemiHidden="0" w:defUnhideWhenUsed="0" w:defQFormat="0" w:count="382">
     <w:lsdException w:name="Normal" w:qFormat="1"/>
     <w:lsdException w:name="heading 1" w:qFormat="1"/>
     <w:lsdException w:name="heading 2" w:semiHidden="1" w:unhideWhenUsed="1" w:qFormat="1"/>
@@ -5039,6 +5399,7 @@
     <w:basedOn w:val="TableNormal"/>
     <w:rsid w:val="00A2463D"/>
     <w:tblPr>
+      <w:tblInd w:w="0" w:type="dxa"/>
       <w:tblBorders>
         <w:top w:val="single" w:sz="4" w:space="0" w:color="auto"/>
         <w:left w:val="single" w:sz="4" w:space="0" w:color="auto"/>
@@ -5047,6 +5408,12 @@
         <w:insideH w:val="single" w:sz="4" w:space="0" w:color="auto"/>
         <w:insideV w:val="single" w:sz="4" w:space="0" w:color="auto"/>
       </w:tblBorders>
+      <w:tblCellMar>
+        <w:top w:w="0" w:type="dxa"/>
+        <w:left w:w="108" w:type="dxa"/>
+        <w:bottom w:w="0" w:type="dxa"/>
+        <w:right w:w="108" w:type="dxa"/>
+      </w:tblCellMar>
     </w:tblPr>
   </w:style>
   <w:style w:type="character" w:styleId="Hyperlink">
@@ -5068,7 +5435,7 @@
       <w:color w:val="808080"/>
     </w:rPr>
   </w:style>
-  <w:style w:type="character" w:styleId="UnresolvedMention">
+  <w:style w:type="character" w:customStyle="1" w:styleId="UnresolvedMention">
     <w:name w:val="Unresolved Mention"/>
     <w:basedOn w:val="DefaultParagraphFont"/>
     <w:rsid w:val="0052790C"/>
@@ -5346,7 +5713,7 @@
 </file>
 
 <file path=customXml/itemProps1.xml><?xml version="1.0" encoding="utf-8"?>
-<ds:datastoreItem xmlns:ds="http://schemas.openxmlformats.org/officeDocument/2006/customXml" ds:itemID="{E019F886-FAAB-4D33-BC3B-5159523A6263}">
+<ds:datastoreItem xmlns:ds="http://schemas.openxmlformats.org/officeDocument/2006/customXml" ds:itemID="{D7A8DC10-71A0-634E-BF62-D638E4F3A572}">
   <ds:schemaRefs>
     <ds:schemaRef ds:uri="http://schemas.openxmlformats.org/officeDocument/2006/bibliography"/>
   </ds:schemaRefs>

</xml_diff>